<commit_message>
ADD transmissão na minha parte
</commit_message>
<xml_diff>
--- a/Relatório/Parte_Fraps.docx
+++ b/Relatório/Parte_Fraps.docx
@@ -48,8 +48,6 @@
       <w:r>
         <w:t>//Vantagens de ler o Sinal analógico</w:t>
       </w:r>
-      <w:bookmarkStart w:id="0" w:name="_GoBack"/>
-      <w:bookmarkEnd w:id="0"/>
     </w:p>
     <w:p>
       <w:pPr>
@@ -130,6 +128,41 @@
       <w:r>
         <w:tab/>
       </w:r>
+    </w:p>
+    <w:p>
+      <w:pPr>
+        <w:rPr>
+          <w:sz w:val="36"/>
+          <w:szCs w:val="36"/>
+        </w:rPr>
+      </w:pPr>
+      <w:r>
+        <w:rPr>
+          <w:sz w:val="36"/>
+          <w:szCs w:val="36"/>
+        </w:rPr>
+        <w:t>Transmissão de Dados</w:t>
+      </w:r>
+      <w:r>
+        <w:rPr>
+          <w:sz w:val="36"/>
+          <w:szCs w:val="36"/>
+        </w:rPr>
+        <w:t>:</w:t>
+      </w:r>
+    </w:p>
+    <w:p>
+      <w:r>
+        <w:tab/>
+        <w:t xml:space="preserve">Sinais digitais podem ser transmitidos de maneira analógica, para que isso ocorra esses são modulados para então serem enviados. Isso é feito por causa das vantagens que o sinal analógico tem para essa finalidade, entre as vantagens existentes estão a densidade do sinal, ou seja, este é possui maior robustez a interferências e ruídos. Também é uma vantagem a utilização desses sinais pois eles possuem um fácil processamento, normalmente, barateando os custos de transmissão. </w:t>
+      </w:r>
+      <w:bookmarkStart w:id="0" w:name="_GoBack"/>
+      <w:bookmarkEnd w:id="0"/>
+    </w:p>
+    <w:p>
+      <w:pPr>
+        <w:ind w:firstLine="708"/>
+      </w:pPr>
     </w:p>
     <w:sectPr>
       <w:pgSz w:w="11906" w:h="16838"/>

</xml_diff>

<commit_message>
Melhorei o texto de sinais analógicos
</commit_message>
<xml_diff>
--- a/Relatório/Parte_Fraps.docx
+++ b/Relatório/Parte_Fraps.docx
@@ -95,7 +95,21 @@
           <w:sz w:val="24"/>
           <w:szCs w:val="24"/>
         </w:rPr>
-        <w:t xml:space="preserve">nos possibilita analisá-los de diversas formas dependendo da aplicação. Um exemplo é a análise do som, que é uma vibração no ar, onde podemos separar diferentes sons pela suas respectivas </w:t>
+        <w:t>nos possibilita analisá-los de diversas formas dependendo da aplicação. Um exemplo é a análise do som, que é uma vibração no ar, onde podemos separar diferentes sons pela</w:t>
+      </w:r>
+      <w:r>
+        <w:rPr>
+          <w:sz w:val="24"/>
+          <w:szCs w:val="24"/>
+        </w:rPr>
+        <w:t>s</w:t>
+      </w:r>
+      <w:r>
+        <w:rPr>
+          <w:sz w:val="24"/>
+          <w:szCs w:val="24"/>
+        </w:rPr>
+        <w:t xml:space="preserve"> suas respectivas </w:t>
       </w:r>
       <w:r>
         <w:rPr>
@@ -264,110 +278,139 @@
           <w:sz w:val="34"/>
           <w:szCs w:val="34"/>
         </w:rPr>
-        <w:t>Sinais Analógicos</w:t>
-      </w:r>
-      <w:r>
+        <w:t>Sinais Analógicos:</w:t>
+      </w:r>
+    </w:p>
+    <w:p>
+      <w:pPr>
+        <w:ind w:firstLine="708"/>
+        <w:rPr>
+          <w:sz w:val="24"/>
+          <w:szCs w:val="24"/>
+        </w:rPr>
+      </w:pPr>
+      <w:r>
+        <w:rPr>
+          <w:sz w:val="24"/>
+          <w:szCs w:val="24"/>
+        </w:rPr>
+        <w:t xml:space="preserve">Um sinal analógico </w:t>
+      </w:r>
+      <w:r>
+        <w:rPr>
+          <w:sz w:val="24"/>
+          <w:szCs w:val="24"/>
+        </w:rPr>
+        <w:t xml:space="preserve">é uma onda variável </w:t>
+      </w:r>
+      <w:r>
+        <w:rPr>
+          <w:sz w:val="24"/>
+          <w:szCs w:val="24"/>
+        </w:rPr>
+        <w:t xml:space="preserve">que representa uma quantidade variando em função do tempo, estes sinais normalmente </w:t>
+      </w:r>
+      <w:r>
+        <w:rPr>
+          <w:sz w:val="24"/>
+          <w:szCs w:val="24"/>
+        </w:rPr>
+        <w:t xml:space="preserve">são utilizados em contexto elétrico, no entanto, também podem estar em um contexto mecânico, pneumático hidráulico e em muitos outros pois qualquer informação pode ser convertida em um sinal analógico. </w:t>
+      </w:r>
+    </w:p>
+    <w:p>
+      <w:pPr>
+        <w:ind w:firstLine="708"/>
+        <w:rPr>
+          <w:sz w:val="24"/>
+          <w:szCs w:val="24"/>
+        </w:rPr>
+      </w:pPr>
+      <w:r>
+        <w:rPr>
+          <w:sz w:val="24"/>
+          <w:szCs w:val="24"/>
+        </w:rPr>
+        <w:t xml:space="preserve">Sinais analógicos podem ser usados para medir mudanças em fenômenos físicos como o som, a luz, a temperatura, a posição ou a pressão através de um transdutor de sinal, este têm basicamente a funcionalidade de converter energia de uma forma para outra. </w:t>
+      </w:r>
+    </w:p>
+    <w:p>
+      <w:pPr>
+        <w:ind w:firstLine="708"/>
+        <w:rPr>
+          <w:sz w:val="24"/>
+          <w:szCs w:val="24"/>
+        </w:rPr>
+      </w:pPr>
+      <w:r>
+        <w:rPr>
+          <w:sz w:val="24"/>
+          <w:szCs w:val="24"/>
+        </w:rPr>
+        <w:t>A principal vantagem em se utilizar um sinal analógico é a boa definição deste sinal</w:t>
+      </w:r>
+      <w:r>
+        <w:rPr>
+          <w:sz w:val="24"/>
+          <w:szCs w:val="24"/>
+        </w:rPr>
+        <w:t xml:space="preserve"> pois ele possui uma quantidade infinita de resoluções, comparando com sinal digital percebemos que este possui uma maior densidade.</w:t>
+      </w:r>
+    </w:p>
+    <w:p>
+      <w:pPr>
+        <w:ind w:firstLine="708"/>
+        <w:rPr>
+          <w:sz w:val="24"/>
+          <w:szCs w:val="24"/>
+        </w:rPr>
+      </w:pPr>
+      <w:r>
+        <w:rPr>
+          <w:sz w:val="24"/>
+          <w:szCs w:val="24"/>
+        </w:rPr>
+        <w:t xml:space="preserve">A principal desvantagem em ser utilizar um sinal analógico é que este possui ruídos. </w:t>
+      </w:r>
+    </w:p>
+    <w:p>
+      <w:pPr>
+        <w:ind w:firstLine="708"/>
+        <w:rPr>
+          <w:sz w:val="24"/>
+          <w:szCs w:val="24"/>
+        </w:rPr>
+      </w:pPr>
+      <w:r>
+        <w:rPr>
+          <w:sz w:val="24"/>
+          <w:szCs w:val="24"/>
+        </w:rPr>
+        <w:t>%Base de todos os sistemas de telecomu</w:t>
+      </w:r>
+      <w:bookmarkStart w:id="0" w:name="_GoBack"/>
+      <w:bookmarkEnd w:id="0"/>
+      <w:r>
+        <w:rPr>
+          <w:sz w:val="24"/>
+          <w:szCs w:val="24"/>
+        </w:rPr>
+        <w:t>nicações;</w:t>
+      </w:r>
+    </w:p>
+    <w:p>
+      <w:pPr>
         <w:rPr>
           <w:sz w:val="34"/>
           <w:szCs w:val="34"/>
         </w:rPr>
-        <w:t>:</w:t>
-      </w:r>
-    </w:p>
-    <w:p>
-      <w:pPr>
-        <w:ind w:firstLine="708"/>
-        <w:rPr>
-          <w:sz w:val="24"/>
-          <w:szCs w:val="24"/>
-        </w:rPr>
-      </w:pPr>
-      <w:r>
-        <w:rPr>
-          <w:sz w:val="24"/>
-          <w:szCs w:val="24"/>
-        </w:rPr>
-        <w:t xml:space="preserve">Um sinal analógico </w:t>
-      </w:r>
-      <w:r>
-        <w:rPr>
-          <w:sz w:val="24"/>
-          <w:szCs w:val="24"/>
-        </w:rPr>
-        <w:t>é uma onda variável que normalmente carrega informações interessantes de serem analisadas</w:t>
-      </w:r>
-    </w:p>
-    <w:p>
-      <w:pPr>
-        <w:ind w:firstLine="708"/>
-        <w:rPr>
-          <w:sz w:val="24"/>
-          <w:szCs w:val="24"/>
-        </w:rPr>
-      </w:pPr>
-      <w:r>
-        <w:rPr>
-          <w:sz w:val="24"/>
-          <w:szCs w:val="24"/>
-        </w:rPr>
-        <w:t>%Base de todos os sistemas de telecomunicações;</w:t>
-      </w:r>
-    </w:p>
-    <w:p>
-      <w:pPr>
-        <w:ind w:firstLine="708"/>
-        <w:rPr>
-          <w:sz w:val="24"/>
-          <w:szCs w:val="24"/>
-        </w:rPr>
-      </w:pPr>
-      <w:r>
-        <w:rPr>
-          <w:sz w:val="24"/>
-          <w:szCs w:val="24"/>
-        </w:rPr>
-        <w:t>%Sinais mecânicos: som, sensores;</w:t>
-      </w:r>
-    </w:p>
-    <w:p>
-      <w:pPr>
-        <w:ind w:firstLine="708"/>
-        <w:rPr>
-          <w:sz w:val="24"/>
-          <w:szCs w:val="24"/>
-        </w:rPr>
-      </w:pPr>
-      <w:r>
-        <w:rPr>
-          <w:sz w:val="24"/>
-          <w:szCs w:val="24"/>
-        </w:rPr>
-        <w:t>%Sinais eletromagnéticos: Wi-Fi, Bluetooth, AM, FM, rede elétrica.</w:t>
-      </w:r>
-    </w:p>
-    <w:p>
-      <w:pPr>
-        <w:ind w:firstLine="708"/>
-        <w:rPr>
-          <w:sz w:val="24"/>
-          <w:szCs w:val="24"/>
-        </w:rPr>
-      </w:pPr>
-      <w:bookmarkStart w:id="0" w:name="_GoBack"/>
-      <w:bookmarkEnd w:id="0"/>
-    </w:p>
-    <w:p>
-      <w:pPr>
+      </w:pPr>
+      <w:r>
         <w:rPr>
           <w:sz w:val="34"/>
           <w:szCs w:val="34"/>
         </w:rPr>
-      </w:pPr>
-      <w:r>
-        <w:rPr>
-          <w:sz w:val="34"/>
-          <w:szCs w:val="34"/>
-        </w:rPr>
+        <w:lastRenderedPageBreak/>
         <w:t>Transmissão de Dados:</w:t>
       </w:r>
     </w:p>

</xml_diff>

<commit_message>
Texto com 3 págs e muita coisa já
</commit_message>
<xml_diff>
--- a/Relatório/Parte_Fraps.docx
+++ b/Relatório/Parte_Fraps.docx
@@ -51,14 +51,21 @@
           <w:sz w:val="24"/>
           <w:szCs w:val="24"/>
         </w:rPr>
-        <w:t xml:space="preserve">analisados pois estes são a base para todos os sistemas de telecomunicações e são </w:t>
-      </w:r>
-      <w:r>
-        <w:rPr>
-          <w:sz w:val="24"/>
-          <w:szCs w:val="24"/>
-        </w:rPr>
-        <w:t>basicamente tudo no mundo tendo em vista que o sinal é uma onda variando no tempo. Um bom</w:t>
+        <w:t>analisados pois estes são a base para todos os</w:t>
+      </w:r>
+      <w:r>
+        <w:rPr>
+          <w:sz w:val="24"/>
+          <w:szCs w:val="24"/>
+        </w:rPr>
+        <w:t xml:space="preserve"> sistemas de telecomunicações, além de nos fornecerem diversas informações sobre fenômenos naturais, </w:t>
+      </w:r>
+      <w:r>
+        <w:rPr>
+          <w:sz w:val="24"/>
+          <w:szCs w:val="24"/>
+        </w:rPr>
+        <w:t>tendo em vista que o sinal é uma onda variando no tempo. Um bom</w:t>
       </w:r>
       <w:r>
         <w:rPr>
@@ -72,23 +79,37 @@
           <w:sz w:val="24"/>
           <w:szCs w:val="24"/>
         </w:rPr>
-        <w:t xml:space="preserve"> são os sons.</w:t>
-      </w:r>
-    </w:p>
-    <w:p>
-      <w:pPr>
-        <w:ind w:firstLine="708"/>
-        <w:rPr>
-          <w:sz w:val="24"/>
-          <w:szCs w:val="24"/>
-        </w:rPr>
-      </w:pPr>
-      <w:r>
-        <w:rPr>
-          <w:sz w:val="24"/>
-          <w:szCs w:val="24"/>
-        </w:rPr>
-        <w:t xml:space="preserve">Portanto conseguir captar esses sinais analógicos </w:t>
+        <w:t xml:space="preserve"> </w:t>
+      </w:r>
+      <w:r>
+        <w:rPr>
+          <w:sz w:val="24"/>
+          <w:szCs w:val="24"/>
+        </w:rPr>
+        <w:t>é o som.</w:t>
+      </w:r>
+    </w:p>
+    <w:p>
+      <w:pPr>
+        <w:ind w:firstLine="708"/>
+        <w:rPr>
+          <w:sz w:val="24"/>
+          <w:szCs w:val="24"/>
+        </w:rPr>
+      </w:pPr>
+      <w:r>
+        <w:rPr>
+          <w:sz w:val="24"/>
+          <w:szCs w:val="24"/>
+        </w:rPr>
+        <w:t>C</w:t>
+      </w:r>
+      <w:r>
+        <w:rPr>
+          <w:sz w:val="24"/>
+          <w:szCs w:val="24"/>
+        </w:rPr>
+        <w:t xml:space="preserve">onseguir captar esses sinais analógicos </w:t>
       </w:r>
       <w:r>
         <w:rPr>
@@ -154,7 +175,28 @@
           <w:sz w:val="24"/>
           <w:szCs w:val="24"/>
         </w:rPr>
-        <w:t xml:space="preserve">Nossos objetivos ao procurar uma solução para captura de análise de sinais analógicos eram desenvolver uma solução </w:t>
+        <w:t>Nosso objetivo principal</w:t>
+      </w:r>
+      <w:r>
+        <w:rPr>
+          <w:sz w:val="24"/>
+          <w:szCs w:val="24"/>
+        </w:rPr>
+        <w:t xml:space="preserve"> ao procurar uma solução para captura de análise de sinais analógicos</w:t>
+      </w:r>
+      <w:r>
+        <w:rPr>
+          <w:sz w:val="24"/>
+          <w:szCs w:val="24"/>
+        </w:rPr>
+        <w:t>, era</w:t>
+      </w:r>
+      <w:r>
+        <w:rPr>
+          <w:sz w:val="24"/>
+          <w:szCs w:val="24"/>
+        </w:rPr>
+        <w:t xml:space="preserve"> desenvolver uma solução </w:t>
       </w:r>
       <w:r>
         <w:rPr>
@@ -248,6 +290,22 @@
           <w:szCs w:val="24"/>
         </w:rPr>
         <w:t>para...</w:t>
+      </w:r>
+    </w:p>
+    <w:p>
+      <w:pPr>
+        <w:ind w:firstLine="708"/>
+        <w:rPr>
+          <w:sz w:val="24"/>
+          <w:szCs w:val="24"/>
+        </w:rPr>
+      </w:pPr>
+      <w:r>
+        <w:rPr>
+          <w:sz w:val="24"/>
+          <w:szCs w:val="24"/>
+        </w:rPr>
+        <w:t>%Objetivo de analisar</w:t>
       </w:r>
     </w:p>
     <w:p>
@@ -308,7 +366,14 @@
           <w:sz w:val="24"/>
           <w:szCs w:val="24"/>
         </w:rPr>
-        <w:t xml:space="preserve">que representa uma quantidade variando em função do tempo, estes sinais normalmente </w:t>
+        <w:t>que representa uma medida</w:t>
+      </w:r>
+      <w:r>
+        <w:rPr>
+          <w:sz w:val="24"/>
+          <w:szCs w:val="24"/>
+        </w:rPr>
+        <w:t xml:space="preserve"> variando em função do tempo, estes sinais normalmente </w:t>
       </w:r>
       <w:r>
         <w:rPr>
@@ -331,7 +396,21 @@
           <w:sz w:val="24"/>
           <w:szCs w:val="24"/>
         </w:rPr>
-        <w:t xml:space="preserve">Sinais analógicos podem ser usados para medir mudanças em fenômenos físicos como o som, a luz, a temperatura, a posição ou a pressão através de um transdutor de sinal, este têm basicamente a funcionalidade de converter energia de uma forma para outra. </w:t>
+        <w:t xml:space="preserve">Sinais analógicos podem ser usados para medir mudanças em fenômenos físicos como o som, a luz, a temperatura, a posição ou a pressão através de um transdutor de sinal, este </w:t>
+      </w:r>
+      <w:r>
+        <w:rPr>
+          <w:sz w:val="24"/>
+          <w:szCs w:val="24"/>
+        </w:rPr>
+        <w:t>têm basicamente a função</w:t>
+      </w:r>
+      <w:r>
+        <w:rPr>
+          <w:sz w:val="24"/>
+          <w:szCs w:val="24"/>
+        </w:rPr>
+        <w:t xml:space="preserve"> de converter energia de uma forma para outra. </w:t>
       </w:r>
     </w:p>
     <w:p>
@@ -354,39 +433,576 @@
           <w:sz w:val="24"/>
           <w:szCs w:val="24"/>
         </w:rPr>
-        <w:t xml:space="preserve"> pois ele possui uma quantidade infinita de resoluções, comparando com sinal digital percebemos que este possui uma maior densidade.</w:t>
-      </w:r>
-    </w:p>
-    <w:p>
-      <w:pPr>
-        <w:ind w:firstLine="708"/>
-        <w:rPr>
-          <w:sz w:val="24"/>
-          <w:szCs w:val="24"/>
-        </w:rPr>
-      </w:pPr>
-      <w:r>
-        <w:rPr>
-          <w:sz w:val="24"/>
-          <w:szCs w:val="24"/>
-        </w:rPr>
-        <w:t xml:space="preserve">A principal desvantagem em ser utilizar um sinal analógico é que este possui ruídos. </w:t>
-      </w:r>
-    </w:p>
-    <w:p>
-      <w:pPr>
-        <w:ind w:firstLine="708"/>
-        <w:rPr>
-          <w:sz w:val="24"/>
-          <w:szCs w:val="24"/>
-        </w:rPr>
-      </w:pPr>
-      <w:r>
-        <w:rPr>
-          <w:sz w:val="24"/>
-          <w:szCs w:val="24"/>
-        </w:rPr>
-        <w:t>%Base de todos os sistemas de telecomu</w:t>
+        <w:t xml:space="preserve"> pois ele possui uma quantidade infinita de resoluções, comparando com sinal digital percebemos que </w:t>
+      </w:r>
+      <w:r>
+        <w:rPr>
+          <w:sz w:val="24"/>
+          <w:szCs w:val="24"/>
+        </w:rPr>
+        <w:t>este possui uma maior densidade e robustez.</w:t>
+      </w:r>
+    </w:p>
+    <w:p>
+      <w:pPr>
+        <w:ind w:firstLine="708"/>
+        <w:rPr>
+          <w:sz w:val="24"/>
+          <w:szCs w:val="24"/>
+        </w:rPr>
+      </w:pPr>
+      <w:r>
+        <w:rPr>
+          <w:sz w:val="24"/>
+          <w:szCs w:val="24"/>
+        </w:rPr>
+        <w:t>A principal desvantagem na utilização de sinais analógicos é a quantidade de ruído presente.</w:t>
+      </w:r>
+    </w:p>
+    <w:p>
+      <w:pPr>
+        <w:ind w:firstLine="708"/>
+        <w:rPr>
+          <w:sz w:val="24"/>
+          <w:szCs w:val="24"/>
+        </w:rPr>
+      </w:pPr>
+      <w:r>
+        <w:rPr>
+          <w:sz w:val="24"/>
+          <w:szCs w:val="24"/>
+        </w:rPr>
+        <w:t>%Base de todos os sistemas de telecomunicações;</w:t>
+      </w:r>
+    </w:p>
+    <w:p>
+      <w:pPr>
+        <w:ind w:firstLine="708"/>
+        <w:rPr>
+          <w:sz w:val="24"/>
+          <w:szCs w:val="24"/>
+        </w:rPr>
+      </w:pPr>
+    </w:p>
+    <w:p>
+      <w:pPr>
+        <w:rPr>
+          <w:sz w:val="34"/>
+          <w:szCs w:val="34"/>
+        </w:rPr>
+      </w:pPr>
+      <w:r>
+        <w:rPr>
+          <w:sz w:val="34"/>
+          <w:szCs w:val="34"/>
+        </w:rPr>
+        <w:lastRenderedPageBreak/>
+        <w:t>Transmissão de Dados:</w:t>
+      </w:r>
+    </w:p>
+    <w:p>
+      <w:pPr>
+        <w:ind w:firstLine="708"/>
+        <w:rPr>
+          <w:sz w:val="24"/>
+          <w:szCs w:val="24"/>
+        </w:rPr>
+      </w:pPr>
+      <w:r>
+        <w:rPr>
+          <w:sz w:val="24"/>
+          <w:szCs w:val="24"/>
+        </w:rPr>
+        <w:t>Para realização da transmissão de dados, é muito mais interessante transmitir um sinal analógico do que um digital. Visto que o dado analógico é mais robusto, ele está menos suscetível à interferências. Uma outra vantagem na utilização de sinais analógicos para transmissão é a capacidade de fácil processamento, o que barateia o custo de transmissão. Para que um sinal digital seja enviado na forma analógica, este deve ser modulado.</w:t>
+      </w:r>
+    </w:p>
+    <w:p>
+      <w:pPr>
+        <w:rPr>
+          <w:sz w:val="24"/>
+          <w:szCs w:val="24"/>
+        </w:rPr>
+      </w:pPr>
+      <w:r>
+        <w:rPr>
+          <w:sz w:val="34"/>
+          <w:szCs w:val="34"/>
+        </w:rPr>
+        <w:t>Projeto de hardware</w:t>
+      </w:r>
+      <w:r>
+        <w:rPr>
+          <w:sz w:val="34"/>
+          <w:szCs w:val="34"/>
+        </w:rPr>
+        <w:t>:</w:t>
+      </w:r>
+    </w:p>
+    <w:p>
+      <w:pPr>
+        <w:ind w:firstLine="708"/>
+        <w:rPr>
+          <w:sz w:val="24"/>
+          <w:szCs w:val="24"/>
+        </w:rPr>
+      </w:pPr>
+      <w:r>
+        <w:rPr>
+          <w:sz w:val="24"/>
+          <w:szCs w:val="24"/>
+        </w:rPr>
+        <w:t xml:space="preserve">Nosso projeto é capaz de identificar um sinal analógico elétrico a partir das entradas do ARDUINO, no entanto muitos dos sinais analógicos que são interessantes de serem analisados não estão em formato elétrico então a primeira coisa que deve ser feita antes de captar esses sinais é converte-los com o uso de transdutor, um exemplo dessa conversão é a leitura do som de um receptor como um microfone, após o som ser captado por este ele </w:t>
+      </w:r>
+      <w:r>
+        <w:rPr>
+          <w:sz w:val="24"/>
+          <w:szCs w:val="24"/>
+        </w:rPr>
+        <w:t>é convertido para o sinal analógico que será usado na nossa solução.</w:t>
+      </w:r>
+    </w:p>
+    <w:p>
+      <w:pPr>
+        <w:ind w:firstLine="708"/>
+        <w:rPr>
+          <w:sz w:val="24"/>
+          <w:szCs w:val="24"/>
+        </w:rPr>
+      </w:pPr>
+      <w:r>
+        <w:rPr>
+          <w:sz w:val="24"/>
+          <w:szCs w:val="24"/>
+        </w:rPr>
+        <w:t>A nossa solução primeiramente amostra o sinal através das porta A0 e então os quantiza para que este possa ser analisado pela</w:t>
+      </w:r>
+      <w:r>
+        <w:rPr>
+          <w:sz w:val="24"/>
+          <w:szCs w:val="24"/>
+        </w:rPr>
+        <w:t>s</w:t>
+      </w:r>
+      <w:r>
+        <w:rPr>
+          <w:sz w:val="24"/>
+          <w:szCs w:val="24"/>
+        </w:rPr>
+        <w:t xml:space="preserve"> nossas soluções de software. </w:t>
+      </w:r>
+    </w:p>
+    <w:p>
+      <w:pPr>
+        <w:ind w:firstLine="708"/>
+        <w:rPr>
+          <w:sz w:val="24"/>
+          <w:szCs w:val="24"/>
+        </w:rPr>
+      </w:pPr>
+      <w:r>
+        <w:rPr>
+          <w:sz w:val="24"/>
+          <w:szCs w:val="24"/>
+        </w:rPr>
+        <w:t>Para criar a nossa solução de hardware nós usamos uma plataforma de desenvolvimento de hardware baseada no micro controlador ATmega382, que possui 2KB SRAM, 1KB EEPROM e opera a uma frequência máxima de 20MHz. A plataforma escolhida para o desenvolvimento foi o ARDUINO modelo UNO.</w:t>
+      </w:r>
+    </w:p>
+    <w:p>
+      <w:pPr>
+        <w:ind w:firstLine="708"/>
+        <w:rPr>
+          <w:sz w:val="24"/>
+          <w:szCs w:val="24"/>
+        </w:rPr>
+      </w:pPr>
+      <w:r>
+        <w:rPr>
+          <w:sz w:val="24"/>
+          <w:szCs w:val="24"/>
+        </w:rPr>
+        <w:t>A aquisição do sinal foi realizada detectando variações entre 0 e 5V divididas em 1024 níveis. Devido às limitações da plataforma escolhida em questão de memória nós podemos obter até 800 leituras que equivale a aproximadamente 470Hz</w:t>
+      </w:r>
+      <w:r>
+        <w:rPr>
+          <w:sz w:val="24"/>
+          <w:szCs w:val="24"/>
+        </w:rPr>
+        <w:t xml:space="preserve"> de frequência de amostragem</w:t>
+      </w:r>
+      <w:r>
+        <w:rPr>
+          <w:sz w:val="24"/>
+          <w:szCs w:val="24"/>
+        </w:rPr>
+        <w:t>.</w:t>
+      </w:r>
+    </w:p>
+    <w:p>
+      <w:pPr>
+        <w:ind w:firstLine="708"/>
+        <w:rPr>
+          <w:sz w:val="24"/>
+          <w:szCs w:val="24"/>
+        </w:rPr>
+      </w:pPr>
+      <w:r>
+        <w:rPr>
+          <w:sz w:val="24"/>
+          <w:szCs w:val="24"/>
+        </w:rPr>
+        <w:t>Seguindo o Teorema de Nyquist que diz:</w:t>
+      </w:r>
+    </w:p>
+    <w:p>
+      <w:pPr>
+        <w:ind w:firstLine="708"/>
+        <w:rPr>
+          <w:sz w:val="24"/>
+          <w:szCs w:val="24"/>
+        </w:rPr>
+      </w:pPr>
+      <w:r>
+        <w:rPr>
+          <w:sz w:val="24"/>
+          <w:szCs w:val="24"/>
+        </w:rPr>
+        <w:t xml:space="preserve"> “P</w:t>
+      </w:r>
+      <w:r>
+        <w:rPr>
+          <w:sz w:val="24"/>
+          <w:szCs w:val="24"/>
+        </w:rPr>
+        <w:t>ara um sinal arbitrário de frequência B HZ, o sinal da filtragem poderá ser completamente reconstruído pelo receptor caso a frequência de amostragem seja de no mínimo 2*B Hz.</w:t>
+      </w:r>
+      <w:r>
+        <w:rPr>
+          <w:sz w:val="24"/>
+          <w:szCs w:val="24"/>
+        </w:rPr>
+        <w:t>”</w:t>
+      </w:r>
+    </w:p>
+    <w:p>
+      <w:pPr>
+        <w:ind w:firstLine="708"/>
+        <w:rPr>
+          <w:sz w:val="24"/>
+          <w:szCs w:val="24"/>
+        </w:rPr>
+      </w:pPr>
+      <w:r>
+        <w:rPr>
+          <w:sz w:val="24"/>
+          <w:szCs w:val="24"/>
+        </w:rPr>
+        <w:t>Temos então que a nossa</w:t>
+      </w:r>
+      <w:r>
+        <w:rPr>
+          <w:sz w:val="24"/>
+          <w:szCs w:val="24"/>
+        </w:rPr>
+        <w:t xml:space="preserve"> solução de hardware é </w:t>
+      </w:r>
+      <w:r>
+        <w:rPr>
+          <w:sz w:val="24"/>
+          <w:szCs w:val="24"/>
+        </w:rPr>
+        <w:t>capaz de</w:t>
+      </w:r>
+      <w:r>
+        <w:rPr>
+          <w:sz w:val="24"/>
+          <w:szCs w:val="24"/>
+        </w:rPr>
+        <w:t xml:space="preserve"> amostrar sinais com uma frequência de no máximo 235Hz.</w:t>
+      </w:r>
+    </w:p>
+    <w:p>
+      <w:pPr>
+        <w:rPr>
+          <w:sz w:val="24"/>
+          <w:szCs w:val="24"/>
+        </w:rPr>
+      </w:pPr>
+      <w:r>
+        <w:rPr>
+          <w:sz w:val="34"/>
+          <w:szCs w:val="34"/>
+        </w:rPr>
+        <w:t xml:space="preserve">Projeto de </w:t>
+      </w:r>
+      <w:r>
+        <w:rPr>
+          <w:sz w:val="34"/>
+          <w:szCs w:val="34"/>
+        </w:rPr>
+        <w:t>software</w:t>
+      </w:r>
+      <w:r>
+        <w:rPr>
+          <w:sz w:val="34"/>
+          <w:szCs w:val="34"/>
+        </w:rPr>
+        <w:t>:</w:t>
+      </w:r>
+    </w:p>
+    <w:p>
+      <w:pPr>
+        <w:ind w:firstLine="708"/>
+        <w:rPr>
+          <w:sz w:val="24"/>
+          <w:szCs w:val="24"/>
+        </w:rPr>
+      </w:pPr>
+      <w:r>
+        <w:rPr>
+          <w:sz w:val="24"/>
+          <w:szCs w:val="24"/>
+        </w:rPr>
+        <w:t>Para realizar a análise do nosso sinal pela nossa solução de software é necessário primeiramente receber o dados que estão em nosso ARDUINO. Esses dados que são 800 números de 0 a 1023 e estão armazenados no Buffer do ARDUINO devem ser transmitidos para o nosso computador através das interface Serial de ambas soluções.</w:t>
+      </w:r>
+    </w:p>
+    <w:p>
+      <w:pPr>
+        <w:ind w:firstLine="708"/>
+        <w:rPr>
+          <w:sz w:val="24"/>
+          <w:szCs w:val="24"/>
+        </w:rPr>
+      </w:pPr>
+      <w:r>
+        <w:rPr>
+          <w:sz w:val="24"/>
+          <w:szCs w:val="24"/>
+        </w:rPr>
+        <w:lastRenderedPageBreak/>
+        <w:t>A leitura dessa interface Serial funciona da seguinte maneira, o ARDUINO capta o sinal e armazena este em um Buff</w:t>
+      </w:r>
+      <w:r>
+        <w:rPr>
+          <w:sz w:val="24"/>
+          <w:szCs w:val="24"/>
+        </w:rPr>
+        <w:t>er e fica esperando algum sinal enviado pelo computador, quando este sinal for enviado o ARDUINO o verifica e envia os valores armazenados através da conexão.</w:t>
+      </w:r>
+    </w:p>
+    <w:p>
+      <w:pPr>
+        <w:ind w:firstLine="708"/>
+        <w:rPr>
+          <w:sz w:val="24"/>
+          <w:szCs w:val="24"/>
+        </w:rPr>
+      </w:pPr>
+      <w:r>
+        <w:rPr>
+          <w:sz w:val="24"/>
+          <w:szCs w:val="24"/>
+        </w:rPr>
+        <w:t xml:space="preserve">A partir dos valores recebidos é possível realizar uma visualização gráfica do dados que nos ajuda a identificar o tipo do sinal, a forma da onda gerada por este sinal, o que, por sua vez, nos possibilita </w:t>
+      </w:r>
+      <w:r>
+        <w:rPr>
+          <w:sz w:val="24"/>
+          <w:szCs w:val="24"/>
+        </w:rPr>
+        <w:t>formular estratégias específicas para o tratamento do sinal que está sendo analisado.</w:t>
+      </w:r>
+    </w:p>
+    <w:p>
+      <w:pPr>
+        <w:ind w:firstLine="708"/>
+        <w:rPr>
+          <w:sz w:val="24"/>
+          <w:szCs w:val="24"/>
+        </w:rPr>
+      </w:pPr>
+      <w:r>
+        <w:rPr>
+          <w:sz w:val="24"/>
+          <w:szCs w:val="24"/>
+        </w:rPr>
+        <w:t>Nossa solução computacional nos permite também analisar o sinal no domínio da frequência através de uma Transformada Rápida de Fourier, conhecida como FFT, que, por sua vez, é baseada na Série de Fourier.</w:t>
+      </w:r>
+    </w:p>
+    <w:p>
+      <w:pPr>
+        <w:ind w:firstLine="708"/>
+        <w:rPr>
+          <w:sz w:val="24"/>
+          <w:szCs w:val="24"/>
+        </w:rPr>
+      </w:pPr>
+      <w:r>
+        <w:rPr>
+          <w:sz w:val="24"/>
+          <w:szCs w:val="24"/>
+        </w:rPr>
+        <w:t xml:space="preserve">A Série de Fourier no possibilita representar qualquer sinal através de um </w:t>
+      </w:r>
+      <w:r>
+        <w:rPr>
+          <w:noProof/>
+          <w:lang w:eastAsia="pt-BR"/>
+        </w:rPr>
+        <w:drawing>
+          <wp:anchor distT="0" distB="0" distL="114300" distR="114300" simplePos="0" relativeHeight="251658240" behindDoc="0" locked="0" layoutInCell="1" allowOverlap="1" wp14:anchorId="3FA061AA" wp14:editId="06CF971F">
+            <wp:simplePos x="0" y="0"/>
+            <wp:positionH relativeFrom="column">
+              <wp:posOffset>609600</wp:posOffset>
+            </wp:positionH>
+            <wp:positionV relativeFrom="line">
+              <wp:posOffset>331470</wp:posOffset>
+            </wp:positionV>
+            <wp:extent cx="4114800" cy="523875"/>
+            <wp:effectExtent l="0" t="0" r="0" b="0"/>
+            <wp:wrapTopAndBottom/>
+            <wp:docPr id="1" name="Picture 1" descr="f(t) = \frac{a_0}{2} + \sum_{n=1}^{\infty}\left[a_n\cdot\cos\left(\frac{n \pi t}{L}\right) + b_n \cdot \operatorname{sen}\left(\frac{n \pi t}{L}\right)\right]"/>
+            <wp:cNvGraphicFramePr>
+              <a:graphicFrameLocks xmlns:a="http://schemas.openxmlformats.org/drawingml/2006/main" noChangeAspect="1"/>
+            </wp:cNvGraphicFramePr>
+            <a:graphic xmlns:a="http://schemas.openxmlformats.org/drawingml/2006/main">
+              <a:graphicData uri="http://schemas.openxmlformats.org/drawingml/2006/picture">
+                <pic:pic xmlns:pic="http://schemas.openxmlformats.org/drawingml/2006/picture">
+                  <pic:nvPicPr>
+                    <pic:cNvPr id="0" name="Picture 1" descr="f(t) = \frac{a_0}{2} + \sum_{n=1}^{\infty}\left[a_n\cdot\cos\left(\frac{n \pi t}{L}\right) + b_n \cdot \operatorname{sen}\left(\frac{n \pi t}{L}\right)\right]"/>
+                    <pic:cNvPicPr>
+                      <a:picLocks noChangeAspect="1" noChangeArrowheads="1"/>
+                    </pic:cNvPicPr>
+                  </pic:nvPicPr>
+                  <pic:blipFill>
+                    <a:blip r:embed="rId5">
+                      <a:extLst>
+                        <a:ext uri="{28A0092B-C50C-407E-A947-70E740481C1C}">
+                          <a14:useLocalDpi xmlns:a14="http://schemas.microsoft.com/office/drawing/2010/main" val="0"/>
+                        </a:ext>
+                      </a:extLst>
+                    </a:blip>
+                    <a:srcRect/>
+                    <a:stretch>
+                      <a:fillRect/>
+                    </a:stretch>
+                  </pic:blipFill>
+                  <pic:spPr bwMode="auto">
+                    <a:xfrm>
+                      <a:off x="0" y="0"/>
+                      <a:ext cx="4114800" cy="523875"/>
+                    </a:xfrm>
+                    <a:prstGeom prst="rect">
+                      <a:avLst/>
+                    </a:prstGeom>
+                    <a:noFill/>
+                    <a:ln>
+                      <a:noFill/>
+                    </a:ln>
+                  </pic:spPr>
+                </pic:pic>
+              </a:graphicData>
+            </a:graphic>
+          </wp:anchor>
+        </w:drawing>
+      </w:r>
+      <w:r>
+        <w:rPr>
+          <w:sz w:val="24"/>
+          <w:szCs w:val="24"/>
+        </w:rPr>
+        <w:t>somatório de senos e cossenos. Essa série é descrita pela fórmula:</w:t>
+      </w:r>
+      <w:r>
+        <w:rPr>
+          <w:sz w:val="24"/>
+          <w:szCs w:val="24"/>
+        </w:rPr>
+        <w:br/>
+      </w:r>
+      <w:r>
+        <w:rPr>
+          <w:sz w:val="24"/>
+          <w:szCs w:val="24"/>
+        </w:rPr>
+        <w:tab/>
+      </w:r>
+      <w:r>
+        <w:rPr>
+          <w:sz w:val="24"/>
+          <w:szCs w:val="24"/>
+        </w:rPr>
+        <w:t>%</w:t>
+      </w:r>
+      <w:r>
+        <w:rPr>
+          <w:sz w:val="24"/>
+          <w:szCs w:val="24"/>
+        </w:rPr>
+        <w:t>Colocar significado dos valores</w:t>
+      </w:r>
+    </w:p>
+    <w:p>
+      <w:pPr>
+        <w:ind w:firstLine="708"/>
+        <w:rPr>
+          <w:sz w:val="24"/>
+          <w:szCs w:val="24"/>
+        </w:rPr>
+      </w:pPr>
+      <w:r>
+        <w:rPr>
+          <w:sz w:val="24"/>
+          <w:szCs w:val="24"/>
+        </w:rPr>
+        <w:t>Aplicações de analisar a frequência de um sinal:</w:t>
+      </w:r>
+    </w:p>
+    <w:p>
+      <w:pPr>
+        <w:rPr>
+          <w:sz w:val="24"/>
+          <w:szCs w:val="24"/>
+        </w:rPr>
+      </w:pPr>
+      <w:r>
+        <w:rPr>
+          <w:sz w:val="24"/>
+          <w:szCs w:val="24"/>
+        </w:rPr>
+        <w:tab/>
+        <w:t>\begin(itemsize)</w:t>
+      </w:r>
+    </w:p>
+    <w:p>
+      <w:pPr>
+        <w:rPr>
+          <w:sz w:val="24"/>
+          <w:szCs w:val="24"/>
+        </w:rPr>
+      </w:pPr>
+      <w:r>
+        <w:rPr>
+          <w:sz w:val="24"/>
+          <w:szCs w:val="24"/>
+        </w:rPr>
+        <w:tab/>
+        <w:t xml:space="preserve">\item [-] Com o sinal no domínio da frequência é possível remover frequências indesejadas que podem ser geradas tanto por ruídos quanto por interferências, isso se aplica bem no caso de transmissões em redes de telecomunicação onde é possível saber como o sinal era para ter chegado para corrigi-lo caso necessário. </w:t>
+      </w:r>
+    </w:p>
+    <w:p>
+      <w:pPr>
+        <w:rPr>
+          <w:sz w:val="24"/>
+          <w:szCs w:val="24"/>
+        </w:rPr>
+      </w:pPr>
+      <w:r>
+        <w:rPr>
+          <w:sz w:val="24"/>
+          <w:szCs w:val="24"/>
+        </w:rPr>
+        <w:tab/>
+        <w:t xml:space="preserve">\item [-] </w:t>
       </w:r>
       <w:bookmarkStart w:id="0" w:name="_GoBack"/>
       <w:bookmarkEnd w:id="0"/>
@@ -395,49 +1011,88 @@
           <w:sz w:val="24"/>
           <w:szCs w:val="24"/>
         </w:rPr>
-        <w:t>nicações;</w:t>
-      </w:r>
-    </w:p>
-    <w:p>
-      <w:pPr>
-        <w:rPr>
-          <w:sz w:val="34"/>
-          <w:szCs w:val="34"/>
-        </w:rPr>
-      </w:pPr>
-      <w:r>
-        <w:rPr>
-          <w:sz w:val="34"/>
-          <w:szCs w:val="34"/>
-        </w:rPr>
-        <w:lastRenderedPageBreak/>
-        <w:t>Transmissão de Dados:</w:t>
-      </w:r>
-    </w:p>
-    <w:p>
-      <w:pPr>
-        <w:ind w:firstLine="708"/>
-        <w:rPr>
-          <w:sz w:val="24"/>
-          <w:szCs w:val="24"/>
-        </w:rPr>
-      </w:pPr>
-      <w:r>
-        <w:rPr>
-          <w:sz w:val="24"/>
-          <w:szCs w:val="24"/>
-        </w:rPr>
-        <w:t>Sinais digitais podem ser transmitidos de maneira analógica, para que isso ocorra esses são modulados para então serem enviados. Isso é feito por causa das vantagens que o sinal analógico tem para essa finalidade, entre as vantagens existentes estão a densidade do sinal, ou seja, este é possui maior robustez a interferências e ruídos. Também é uma vantagem a utilização desses sinais pois eles possuem um fácil processamento, normalmente, barateando os custos de transmissão.</w:t>
-      </w:r>
-    </w:p>
-    <w:p>
-      <w:pPr>
-        <w:ind w:firstLine="708"/>
-        <w:rPr>
-          <w:sz w:val="24"/>
-          <w:szCs w:val="24"/>
-        </w:rPr>
-      </w:pPr>
+        <w:t xml:space="preserve"> </w:t>
+      </w:r>
+    </w:p>
+    <w:p>
+      <w:pPr>
+        <w:rPr>
+          <w:sz w:val="24"/>
+          <w:szCs w:val="24"/>
+        </w:rPr>
+      </w:pPr>
+      <w:r>
+        <w:rPr>
+          <w:sz w:val="24"/>
+          <w:szCs w:val="24"/>
+        </w:rPr>
+        <w:tab/>
+        <w:t>\end(itemsize)</w:t>
+      </w:r>
+    </w:p>
+    <w:p>
+      <w:pPr>
+        <w:ind w:firstLine="708"/>
+        <w:rPr>
+          <w:sz w:val="24"/>
+          <w:szCs w:val="24"/>
+        </w:rPr>
+      </w:pPr>
+      <w:r>
+        <w:rPr>
+          <w:sz w:val="24"/>
+          <w:szCs w:val="24"/>
+        </w:rPr>
+        <w:t xml:space="preserve"> </w:t>
+      </w:r>
+      <w:r>
+        <w:rPr>
+          <w:sz w:val="24"/>
+          <w:szCs w:val="24"/>
+        </w:rPr>
+        <w:t xml:space="preserve">%Falar sobre FFT e </w:t>
+      </w:r>
+      <w:r>
+        <w:rPr>
+          <w:sz w:val="24"/>
+          <w:szCs w:val="24"/>
+        </w:rPr>
+        <w:t>complementar análise</w:t>
+      </w:r>
+    </w:p>
+    <w:p>
+      <w:pPr>
+        <w:ind w:firstLine="708"/>
+        <w:rPr>
+          <w:sz w:val="24"/>
+          <w:szCs w:val="24"/>
+        </w:rPr>
+      </w:pPr>
+    </w:p>
+    <w:p>
+      <w:pPr>
+        <w:ind w:firstLine="708"/>
+        <w:rPr>
+          <w:sz w:val="24"/>
+          <w:szCs w:val="24"/>
+        </w:rPr>
+      </w:pPr>
+    </w:p>
+    <w:p>
+      <w:pPr>
+        <w:ind w:firstLine="708"/>
+        <w:rPr>
+          <w:sz w:val="24"/>
+          <w:szCs w:val="24"/>
+        </w:rPr>
+      </w:pPr>
+      <w:r>
+        <w:rPr>
+          <w:sz w:val="24"/>
+          <w:szCs w:val="24"/>
+        </w:rPr>
+        <w:t xml:space="preserve"> </w:t>
+      </w:r>
     </w:p>
     <w:sectPr>
       <w:pgSz w:w="11906" w:h="16838"/>
@@ -447,6 +1102,103 @@
     </w:sectPr>
   </w:body>
 </w:document>
+</file>
+
+<file path=word/numbering.xml><?xml version="1.0" encoding="utf-8"?>
+<w:numbering xmlns:wpc="http://schemas.microsoft.com/office/word/2010/wordprocessingCanvas" xmlns:mc="http://schemas.openxmlformats.org/markup-compatibility/2006" xmlns:o="urn:schemas-microsoft-com:office:office" xmlns:r="http://schemas.openxmlformats.org/officeDocument/2006/relationships" xmlns:m="http://schemas.openxmlformats.org/officeDocument/2006/math" xmlns:v="urn:schemas-microsoft-com:vml" xmlns:wp14="http://schemas.microsoft.com/office/word/2010/wordprocessingDrawing" xmlns:wp="http://schemas.openxmlformats.org/drawingml/2006/wordprocessingDrawing" xmlns:w10="urn:schemas-microsoft-com:office:word" xmlns:w="http://schemas.openxmlformats.org/wordprocessingml/2006/main" xmlns:w14="http://schemas.microsoft.com/office/word/2010/wordml" xmlns:w15="http://schemas.microsoft.com/office/word/2012/wordml" xmlns:wpg="http://schemas.microsoft.com/office/word/2010/wordprocessingGroup" xmlns:wpi="http://schemas.microsoft.com/office/word/2010/wordprocessingInk" xmlns:wne="http://schemas.microsoft.com/office/word/2006/wordml" xmlns:wps="http://schemas.microsoft.com/office/word/2010/wordprocessingShape" mc:Ignorable="w14 w15 wp14">
+  <w:abstractNum w:abstractNumId="0">
+    <w:nsid w:val="52DD423E"/>
+    <w:multiLevelType w:val="hybridMultilevel"/>
+    <w:tmpl w:val="430EC860"/>
+    <w:lvl w:ilvl="0" w:tplc="E14EEEBC">
+      <w:start w:val="1"/>
+      <w:numFmt w:val="decimal"/>
+      <w:lvlText w:val="%1."/>
+      <w:lvlJc w:val="left"/>
+      <w:pPr>
+        <w:ind w:left="1773" w:hanging="360"/>
+      </w:pPr>
+      <w:rPr>
+        <w:rFonts w:hint="default"/>
+      </w:rPr>
+    </w:lvl>
+    <w:lvl w:ilvl="1" w:tplc="04160019" w:tentative="1">
+      <w:start w:val="1"/>
+      <w:numFmt w:val="lowerLetter"/>
+      <w:lvlText w:val="%2."/>
+      <w:lvlJc w:val="left"/>
+      <w:pPr>
+        <w:ind w:left="2493" w:hanging="360"/>
+      </w:pPr>
+    </w:lvl>
+    <w:lvl w:ilvl="2" w:tplc="0416001B" w:tentative="1">
+      <w:start w:val="1"/>
+      <w:numFmt w:val="lowerRoman"/>
+      <w:lvlText w:val="%3."/>
+      <w:lvlJc w:val="right"/>
+      <w:pPr>
+        <w:ind w:left="3213" w:hanging="180"/>
+      </w:pPr>
+    </w:lvl>
+    <w:lvl w:ilvl="3" w:tplc="0416000F" w:tentative="1">
+      <w:start w:val="1"/>
+      <w:numFmt w:val="decimal"/>
+      <w:lvlText w:val="%4."/>
+      <w:lvlJc w:val="left"/>
+      <w:pPr>
+        <w:ind w:left="3933" w:hanging="360"/>
+      </w:pPr>
+    </w:lvl>
+    <w:lvl w:ilvl="4" w:tplc="04160019" w:tentative="1">
+      <w:start w:val="1"/>
+      <w:numFmt w:val="lowerLetter"/>
+      <w:lvlText w:val="%5."/>
+      <w:lvlJc w:val="left"/>
+      <w:pPr>
+        <w:ind w:left="4653" w:hanging="360"/>
+      </w:pPr>
+    </w:lvl>
+    <w:lvl w:ilvl="5" w:tplc="0416001B" w:tentative="1">
+      <w:start w:val="1"/>
+      <w:numFmt w:val="lowerRoman"/>
+      <w:lvlText w:val="%6."/>
+      <w:lvlJc w:val="right"/>
+      <w:pPr>
+        <w:ind w:left="5373" w:hanging="180"/>
+      </w:pPr>
+    </w:lvl>
+    <w:lvl w:ilvl="6" w:tplc="0416000F" w:tentative="1">
+      <w:start w:val="1"/>
+      <w:numFmt w:val="decimal"/>
+      <w:lvlText w:val="%7."/>
+      <w:lvlJc w:val="left"/>
+      <w:pPr>
+        <w:ind w:left="6093" w:hanging="360"/>
+      </w:pPr>
+    </w:lvl>
+    <w:lvl w:ilvl="7" w:tplc="04160019" w:tentative="1">
+      <w:start w:val="1"/>
+      <w:numFmt w:val="lowerLetter"/>
+      <w:lvlText w:val="%8."/>
+      <w:lvlJc w:val="left"/>
+      <w:pPr>
+        <w:ind w:left="6813" w:hanging="360"/>
+      </w:pPr>
+    </w:lvl>
+    <w:lvl w:ilvl="8" w:tplc="0416001B" w:tentative="1">
+      <w:start w:val="1"/>
+      <w:numFmt w:val="lowerRoman"/>
+      <w:lvlText w:val="%9."/>
+      <w:lvlJc w:val="right"/>
+      <w:pPr>
+        <w:ind w:left="7533" w:hanging="180"/>
+      </w:pPr>
+    </w:lvl>
+  </w:abstractNum>
+  <w:num w:numId="1">
+    <w:abstractNumId w:val="0"/>
+  </w:num>
+</w:numbering>
 </file>
 
 <file path=word/styles.xml><?xml version="1.0" encoding="utf-8"?>
@@ -459,7 +1211,6 @@
         <w:sz w:val="22"/>
         <w:szCs w:val="22"/>
         <w:lang w:val="pt-BR" w:eastAsia="en-US" w:bidi="ar-SA"/>
-        <w14:ligatures w14:val="standard"/>
       </w:rPr>
     </w:rPrDefault>
     <w:pPrDefault>
@@ -844,6 +1595,7 @@
   <w:style w:type="paragraph" w:default="1" w:styleId="Normal">
     <w:name w:val="Normal"/>
     <w:qFormat/>
+    <w:rsid w:val="00583E2D"/>
   </w:style>
   <w:style w:type="character" w:default="1" w:styleId="DefaultParagraphFont">
     <w:name w:val="Default Paragraph Font"/>
@@ -871,6 +1623,28 @@
     <w:uiPriority w:val="99"/>
     <w:semiHidden/>
     <w:unhideWhenUsed/>
+  </w:style>
+  <w:style w:type="paragraph" w:styleId="ListParagraph">
+    <w:name w:val="List Paragraph"/>
+    <w:basedOn w:val="Normal"/>
+    <w:uiPriority w:val="34"/>
+    <w:qFormat/>
+    <w:rsid w:val="005179DC"/>
+    <w:pPr>
+      <w:ind w:left="720"/>
+      <w:contextualSpacing/>
+    </w:pPr>
+  </w:style>
+  <w:style w:type="character" w:styleId="Hyperlink">
+    <w:name w:val="Hyperlink"/>
+    <w:basedOn w:val="DefaultParagraphFont"/>
+    <w:uiPriority w:val="99"/>
+    <w:unhideWhenUsed/>
+    <w:rsid w:val="005179DC"/>
+    <w:rPr>
+      <w:color w:val="0563C1" w:themeColor="hyperlink"/>
+      <w:u w:val="single"/>
+    </w:rPr>
   </w:style>
 </w:styles>
 </file>
@@ -918,7 +1692,7 @@
     </a:clrScheme>
     <a:fontScheme name="Office">
       <a:majorFont>
-        <a:latin typeface="Calibri Light" panose="020F0302020204030204"/>
+        <a:latin typeface="Calibri Light"/>
         <a:ea typeface=""/>
         <a:cs typeface=""/>
         <a:font script="Jpan" typeface="ＭＳ ゴシック"/>
@@ -953,7 +1727,7 @@
         <a:font script="Geor" typeface="Sylfaen"/>
       </a:majorFont>
       <a:minorFont>
-        <a:latin typeface="Calibri" panose="020F0502020204030204"/>
+        <a:latin typeface="Calibri"/>
         <a:ea typeface=""/>
         <a:cs typeface=""/>
         <a:font script="Jpan" typeface="ＭＳ 明朝"/>

</xml_diff>